<commit_message>
Commit 2 - Added game assets (Enemy and dungeon prefabs)
Created original dungeon using assets from Unity Store
</commit_message>
<xml_diff>
--- a/Documentation/ExternalDocument-Assignement03-KhandkerHussain.docx
+++ b/Documentation/ExternalDocument-Assignement03-KhandkerHussain.docx
@@ -272,11 +272,9 @@
                 <w:r>
                   <w:t xml:space="preserve"> by </w:t>
                 </w:r>
-                <w:proofErr w:type="spellStart"/>
                 <w:r>
                   <w:t>KrazyKatz</w:t>
                 </w:r>
-                <w:proofErr w:type="spellEnd"/>
                 <w:r>
                   <w:t>.</w:t>
                 </w:r>
@@ -348,7 +346,6 @@
                         <w:u w:val="single"/>
                       </w:rPr>
                     </w:pPr>
-                    <w:proofErr w:type="spellStart"/>
                     <w:r>
                       <w:rPr>
                         <w:b/>
@@ -357,18 +354,7 @@
                         <w:szCs w:val="28"/>
                         <w:u w:val="single"/>
                       </w:rPr>
-                      <w:t>Khandker</w:t>
-                    </w:r>
-                    <w:proofErr w:type="spellEnd"/>
-                    <w:r>
-                      <w:rPr>
-                        <w:b/>
-                        <w:bCs/>
-                        <w:sz w:val="28"/>
-                        <w:szCs w:val="28"/>
-                        <w:u w:val="single"/>
-                      </w:rPr>
-                      <w:t xml:space="preserve"> Faim Hussain</w:t>
+                      <w:t>Khandker Faim Hussain</w:t>
                     </w:r>
                   </w:p>
                 </w:tc>
@@ -572,7 +558,7 @@
                                         </pic:cNvPicPr>
                                       </pic:nvPicPr>
                                       <pic:blipFill>
-                                        <a:blip r:embed="rId12">
+                                        <a:blip r:embed="rId13">
                                           <a:extLst>
                                             <a:ext uri="{28A0092B-C50C-407E-A947-70E740481C1C}">
                                               <a14:useLocalDpi xmlns:a14="http://schemas.microsoft.com/office/drawing/2010/main" val="0"/>
@@ -887,8 +873,6 @@
             <w:pStyle w:val="TOC3"/>
             <w:ind w:left="0"/>
           </w:pPr>
-          <w:bookmarkStart w:id="0" w:name="_GoBack"/>
-          <w:bookmarkEnd w:id="0"/>
         </w:p>
         <w:p>
           <w:pPr>
@@ -1002,17 +986,75 @@
           <w:szCs w:val="20"/>
           <w:lang w:val="en-US" w:eastAsia="en-US"/>
         </w:rPr>
-        <w:t>First commit:</w:t>
+        <w:t xml:space="preserve">Commit 1 – Added </w:t>
       </w:r>
       <w:r>
         <w:rPr>
           <w:rFonts w:eastAsia="Times New Roman" w:cs="Consolas"/>
           <w:b/>
-          <w:sz w:val="20"/>
+          <w:sz w:val="24"/>
           <w:szCs w:val="20"/>
           <w:lang w:val="en-US" w:eastAsia="en-US"/>
         </w:rPr>
-        <w:br/>
+        <w:t>character</w:t>
+      </w:r>
+      <w:r>
+        <w:rPr>
+          <w:rFonts w:eastAsia="Times New Roman" w:cs="Consolas"/>
+          <w:b/>
+          <w:sz w:val="24"/>
+          <w:szCs w:val="20"/>
+          <w:lang w:val="en-US" w:eastAsia="en-US"/>
+        </w:rPr>
+        <w:t xml:space="preserve"> controller</w:t>
+      </w:r>
+    </w:p>
+    <w:p>
+      <w:pPr>
+        <w:pStyle w:val="ListParagraph"/>
+        <w:tabs>
+          <w:tab w:val="left" w:pos="916"/>
+          <w:tab w:val="left" w:pos="1832"/>
+          <w:tab w:val="left" w:pos="2748"/>
+          <w:tab w:val="left" w:pos="3664"/>
+          <w:tab w:val="left" w:pos="4580"/>
+          <w:tab w:val="left" w:pos="5496"/>
+          <w:tab w:val="left" w:pos="6412"/>
+          <w:tab w:val="left" w:pos="7328"/>
+          <w:tab w:val="left" w:pos="8244"/>
+          <w:tab w:val="left" w:pos="9160"/>
+          <w:tab w:val="left" w:pos="10076"/>
+          <w:tab w:val="left" w:pos="10992"/>
+          <w:tab w:val="left" w:pos="11908"/>
+          <w:tab w:val="left" w:pos="12824"/>
+          <w:tab w:val="left" w:pos="13740"/>
+          <w:tab w:val="left" w:pos="14656"/>
+        </w:tabs>
+        <w:spacing w:before="150" w:after="150" w:line="240" w:lineRule="auto"/>
+        <w:rPr>
+          <w:rFonts w:eastAsia="Times New Roman" w:cs="Consolas"/>
+          <w:sz w:val="24"/>
+          <w:szCs w:val="20"/>
+          <w:lang w:val="en-US" w:eastAsia="en-US"/>
+        </w:rPr>
+      </w:pPr>
+      <w:r>
+        <w:rPr>
+          <w:rFonts w:eastAsia="Times New Roman" w:cs="Consolas"/>
+          <w:sz w:val="24"/>
+          <w:szCs w:val="20"/>
+          <w:lang w:val="en-US" w:eastAsia="en-US"/>
+        </w:rPr>
+        <w:t>Using the standard assets provided by Unity, I added the character controller script as well as the actual controller onto my “player”</w:t>
+      </w:r>
+      <w:r>
+        <w:rPr>
+          <w:rFonts w:eastAsia="Times New Roman" w:cs="Consolas"/>
+          <w:sz w:val="24"/>
+          <w:szCs w:val="20"/>
+          <w:lang w:val="en-US" w:eastAsia="en-US"/>
+        </w:rPr>
+        <w:t xml:space="preserve"> I also created the external document as a word file.</w:t>
       </w:r>
     </w:p>
     <w:p>
@@ -1042,6 +1084,58 @@
         </w:tabs>
         <w:spacing w:before="150" w:after="150" w:line="240" w:lineRule="auto"/>
         <w:rPr>
+          <w:sz w:val="24"/>
+          <w:szCs w:val="24"/>
+        </w:rPr>
+      </w:pPr>
+      <w:r>
+        <w:rPr>
+          <w:rFonts w:eastAsia="Times New Roman" w:cs="Consolas"/>
+          <w:b/>
+          <w:sz w:val="24"/>
+          <w:szCs w:val="20"/>
+          <w:lang w:val="en-US" w:eastAsia="en-US"/>
+        </w:rPr>
+        <w:t xml:space="preserve">Commit 2 - </w:t>
+      </w:r>
+      <w:r>
+        <w:rPr>
+          <w:rFonts w:eastAsia="Times New Roman" w:cs="Consolas"/>
+          <w:b/>
+          <w:sz w:val="20"/>
+          <w:szCs w:val="20"/>
+          <w:lang w:val="en-US" w:eastAsia="en-US"/>
+        </w:rPr>
+        <w:br/>
+      </w:r>
+    </w:p>
+    <w:p>
+      <w:pPr>
+        <w:pStyle w:val="ListParagraph"/>
+        <w:numPr>
+          <w:ilvl w:val="0"/>
+          <w:numId w:val="2"/>
+        </w:numPr>
+        <w:tabs>
+          <w:tab w:val="left" w:pos="916"/>
+          <w:tab w:val="left" w:pos="1832"/>
+          <w:tab w:val="left" w:pos="2748"/>
+          <w:tab w:val="left" w:pos="3664"/>
+          <w:tab w:val="left" w:pos="4580"/>
+          <w:tab w:val="left" w:pos="5496"/>
+          <w:tab w:val="left" w:pos="6412"/>
+          <w:tab w:val="left" w:pos="7328"/>
+          <w:tab w:val="left" w:pos="8244"/>
+          <w:tab w:val="left" w:pos="9160"/>
+          <w:tab w:val="left" w:pos="10076"/>
+          <w:tab w:val="left" w:pos="10992"/>
+          <w:tab w:val="left" w:pos="11908"/>
+          <w:tab w:val="left" w:pos="12824"/>
+          <w:tab w:val="left" w:pos="13740"/>
+          <w:tab w:val="left" w:pos="14656"/>
+        </w:tabs>
+        <w:spacing w:before="150" w:after="150" w:line="240" w:lineRule="auto"/>
+        <w:rPr>
           <w:rFonts w:eastAsia="Times New Roman" w:cs="Consolas"/>
           <w:sz w:val="24"/>
           <w:szCs w:val="20"/>
@@ -1150,25 +1244,63 @@
           <w:sz w:val="24"/>
           <w:szCs w:val="24"/>
         </w:rPr>
-        <w:t>(</w:t>
-      </w:r>
-      <w:proofErr w:type="gramStart"/>
+        <w:t>You play as Annie a girl who got kidnapped by an evil prince who wants to make her his wife by any means necessary. Her goal is to</w:t>
+      </w:r>
       <w:r>
         <w:rPr>
           <w:i/>
           <w:sz w:val="24"/>
           <w:szCs w:val="24"/>
         </w:rPr>
-        <w:t>ensure</w:t>
-      </w:r>
-      <w:proofErr w:type="gramEnd"/>
+        <w:t xml:space="preserve"> stay sane by drinking potions that are scattered across the area, while </w:t>
+      </w:r>
       <w:r>
         <w:rPr>
           <w:i/>
           <w:sz w:val="24"/>
           <w:szCs w:val="24"/>
         </w:rPr>
-        <w:t xml:space="preserve"> you mention the goal of the game and how to win if applicable)</w:t>
+        <w:t xml:space="preserve"> avoid</w:t>
+      </w:r>
+      <w:r>
+        <w:rPr>
+          <w:i/>
+          <w:sz w:val="24"/>
+          <w:szCs w:val="24"/>
+        </w:rPr>
+        <w:t>ing</w:t>
+      </w:r>
+      <w:r>
+        <w:rPr>
+          <w:i/>
+          <w:sz w:val="24"/>
+          <w:szCs w:val="24"/>
+        </w:rPr>
+        <w:t xml:space="preserve"> the ghouls that </w:t>
+      </w:r>
+      <w:r>
+        <w:rPr>
+          <w:i/>
+          <w:sz w:val="24"/>
+          <w:szCs w:val="24"/>
+        </w:rPr>
+        <w:t>are after her</w:t>
+      </w:r>
+      <w:r>
+        <w:rPr>
+          <w:i/>
+          <w:sz w:val="24"/>
+          <w:szCs w:val="24"/>
+        </w:rPr>
+        <w:t xml:space="preserve">, </w:t>
+      </w:r>
+      <w:r>
+        <w:rPr>
+          <w:i/>
+          <w:sz w:val="24"/>
+          <w:szCs w:val="24"/>
+        </w:rPr>
+        <w:t>but her main goal is to escape the dungeon.</w:t>
       </w:r>
     </w:p>
     <w:p>
@@ -1217,25 +1349,23 @@
           <w:sz w:val="24"/>
           <w:szCs w:val="24"/>
         </w:rPr>
-        <w:t>(</w:t>
-      </w:r>
-      <w:proofErr w:type="gramStart"/>
+        <w:t>Player loses hea</w:t>
+      </w:r>
       <w:r>
         <w:rPr>
           <w:i/>
           <w:sz w:val="24"/>
           <w:szCs w:val="24"/>
         </w:rPr>
-        <w:t>how</w:t>
-      </w:r>
-      <w:proofErr w:type="gramEnd"/>
+        <w:t>lth when a zombie touches her, player gains points by picking up bottle potions, and wins the game by reaching the exit</w:t>
+      </w:r>
       <w:r>
         <w:rPr>
           <w:i/>
           <w:sz w:val="24"/>
           <w:szCs w:val="24"/>
         </w:rPr>
-        <w:t xml:space="preserve"> does your game work?)</w:t>
+        <w:t>.</w:t>
       </w:r>
     </w:p>
     <w:p>
@@ -1292,7 +1422,7 @@
           <w:sz w:val="24"/>
           <w:szCs w:val="24"/>
         </w:rPr>
-        <w:t>(Point of View)</w:t>
+        <w:t>First person view.</w:t>
       </w:r>
     </w:p>
     <w:p>
@@ -1343,6 +1473,54 @@
         </w:rPr>
         <w:t>(Which keys does your game use? Does it use the mouse or a joystick?)</w:t>
       </w:r>
+      <w:r>
+        <w:rPr>
+          <w:i/>
+          <w:sz w:val="24"/>
+          <w:szCs w:val="24"/>
+        </w:rPr>
+        <w:t xml:space="preserve">You use </w:t>
+      </w:r>
+      <w:r>
+        <w:rPr>
+          <w:i/>
+          <w:sz w:val="24"/>
+          <w:szCs w:val="24"/>
+        </w:rPr>
+        <w:t>keys (w, a, s, d)</w:t>
+      </w:r>
+      <w:r>
+        <w:rPr>
+          <w:i/>
+          <w:sz w:val="24"/>
+          <w:szCs w:val="24"/>
+        </w:rPr>
+        <w:t xml:space="preserve"> to move the player around</w:t>
+      </w:r>
+      <w:r>
+        <w:rPr>
+          <w:i/>
+          <w:sz w:val="24"/>
+          <w:szCs w:val="24"/>
+        </w:rPr>
+        <w:t xml:space="preserve"> and </w:t>
+      </w:r>
+      <w:r>
+        <w:rPr>
+          <w:i/>
+          <w:sz w:val="24"/>
+          <w:szCs w:val="24"/>
+        </w:rPr>
+        <w:t>the mouse to move the player’s camera</w:t>
+      </w:r>
+      <w:r>
+        <w:rPr>
+          <w:i/>
+          <w:sz w:val="24"/>
+          <w:szCs w:val="24"/>
+        </w:rPr>
+        <w:t>.</w:t>
+      </w:r>
     </w:p>
     <w:p>
       <w:pPr>
@@ -1372,7 +1550,15 @@
           <w:sz w:val="24"/>
           <w:szCs w:val="24"/>
         </w:rPr>
-        <w:t>Saving and Loading</w:t>
+        <w:t>Interface</w:t>
+      </w:r>
+      <w:r>
+        <w:rPr>
+          <w:b/>
+          <w:sz w:val="24"/>
+          <w:szCs w:val="24"/>
+        </w:rPr>
+        <w:t xml:space="preserve"> Sketch</w:t>
       </w:r>
     </w:p>
     <w:p>
@@ -1390,7 +1576,7 @@
           <w:sz w:val="24"/>
           <w:szCs w:val="24"/>
         </w:rPr>
-        <w:t>(Does your game include saving and loading? When? How?)</w:t>
+        <w:t>(What does the game interface look like? Provide a screen shot or sketch)</w:t>
       </w:r>
     </w:p>
     <w:p>
@@ -1421,15 +1607,7 @@
           <w:sz w:val="24"/>
           <w:szCs w:val="24"/>
         </w:rPr>
-        <w:t>Interface</w:t>
-      </w:r>
-      <w:r>
-        <w:rPr>
-          <w:b/>
-          <w:sz w:val="24"/>
-          <w:szCs w:val="24"/>
-        </w:rPr>
-        <w:t xml:space="preserve"> Sketch</w:t>
+        <w:t>Menu and Screen Descriptions</w:t>
       </w:r>
     </w:p>
     <w:p>
@@ -1447,8 +1625,17 @@
           <w:sz w:val="24"/>
           <w:szCs w:val="24"/>
         </w:rPr>
-        <w:t>(What does the game interface look like? Provide a screen shot or sketch)</w:t>
-      </w:r>
+        <w:t>(Include additional screen shots and accompanying descriptions for any menus and additional screen)</w:t>
+      </w:r>
+    </w:p>
+    <w:p>
+      <w:pPr>
+        <w:rPr>
+          <w:b/>
+          <w:sz w:val="24"/>
+          <w:szCs w:val="24"/>
+        </w:rPr>
+      </w:pPr>
     </w:p>
     <w:p>
       <w:pPr>
@@ -1478,7 +1665,16 @@
           <w:sz w:val="24"/>
           <w:szCs w:val="24"/>
         </w:rPr>
-        <w:t>Menu and Screen Descriptions</w:t>
+        <w:lastRenderedPageBreak/>
+        <w:t>Game World</w:t>
+      </w:r>
+      <w:r>
+        <w:rPr>
+          <w:b/>
+          <w:sz w:val="24"/>
+          <w:szCs w:val="24"/>
+        </w:rPr>
+        <w:t xml:space="preserve"> </w:t>
       </w:r>
     </w:p>
     <w:p>
@@ -1496,11 +1692,36 @@
           <w:sz w:val="24"/>
           <w:szCs w:val="24"/>
         </w:rPr>
-        <w:t>(Include additional screen shots and accompanying descriptions for any menus and additional screen)</w:t>
-      </w:r>
-    </w:p>
-    <w:p>
-      <w:pPr>
+        <w:t>(</w:t>
+      </w:r>
+      <w:r>
+        <w:rPr>
+          <w:i/>
+          <w:sz w:val="24"/>
+          <w:szCs w:val="24"/>
+        </w:rPr>
+        <w:t xml:space="preserve">Describe </w:t>
+      </w:r>
+      <w:r>
+        <w:rPr>
+          <w:i/>
+          <w:sz w:val="24"/>
+          <w:szCs w:val="24"/>
+        </w:rPr>
+        <w:t xml:space="preserve">Your Game </w:t>
+      </w:r>
+      <w:r>
+        <w:rPr>
+          <w:i/>
+          <w:sz w:val="24"/>
+          <w:szCs w:val="24"/>
+        </w:rPr>
+        <w:t>Environment)</w:t>
+      </w:r>
+    </w:p>
+    <w:p>
+      <w:pPr>
+        <w:pStyle w:val="ListParagraph"/>
         <w:rPr>
           <w:b/>
           <w:sz w:val="24"/>
@@ -1536,16 +1757,7 @@
           <w:sz w:val="24"/>
           <w:szCs w:val="24"/>
         </w:rPr>
-        <w:lastRenderedPageBreak/>
-        <w:t>Game World</w:t>
-      </w:r>
-      <w:r>
-        <w:rPr>
-          <w:b/>
-          <w:sz w:val="24"/>
-          <w:szCs w:val="24"/>
-        </w:rPr>
-        <w:t xml:space="preserve"> </w:t>
+        <w:t xml:space="preserve">Levels </w:t>
       </w:r>
     </w:p>
     <w:p>
@@ -1563,42 +1775,8 @@
           <w:sz w:val="24"/>
           <w:szCs w:val="24"/>
         </w:rPr>
-        <w:t>(</w:t>
-      </w:r>
-      <w:r>
-        <w:rPr>
-          <w:i/>
-          <w:sz w:val="24"/>
-          <w:szCs w:val="24"/>
-        </w:rPr>
-        <w:t xml:space="preserve">Describe </w:t>
-      </w:r>
-      <w:r>
-        <w:rPr>
-          <w:i/>
-          <w:sz w:val="24"/>
-          <w:szCs w:val="24"/>
-        </w:rPr>
-        <w:t xml:space="preserve">Your Game </w:t>
-      </w:r>
-      <w:r>
-        <w:rPr>
-          <w:i/>
-          <w:sz w:val="24"/>
-          <w:szCs w:val="24"/>
-        </w:rPr>
-        <w:t>Environment)</w:t>
-      </w:r>
-    </w:p>
-    <w:p>
-      <w:pPr>
-        <w:pStyle w:val="ListParagraph"/>
-        <w:rPr>
-          <w:b/>
-          <w:sz w:val="24"/>
-          <w:szCs w:val="24"/>
-        </w:rPr>
-      </w:pPr>
+        <w:t>(Describe Each of your game levels)</w:t>
+      </w:r>
     </w:p>
     <w:p>
       <w:pPr>
@@ -1628,43 +1806,7 @@
           <w:sz w:val="24"/>
           <w:szCs w:val="24"/>
         </w:rPr>
-        <w:t xml:space="preserve">Levels </w:t>
-      </w:r>
-    </w:p>
-    <w:p>
-      <w:pPr>
-        <w:pStyle w:val="ListParagraph"/>
-        <w:rPr>
-          <w:i/>
-          <w:sz w:val="24"/>
-          <w:szCs w:val="24"/>
-        </w:rPr>
-      </w:pPr>
-      <w:r>
-        <w:rPr>
-          <w:i/>
-          <w:sz w:val="24"/>
-          <w:szCs w:val="24"/>
-        </w:rPr>
-        <w:t xml:space="preserve">(Describe </w:t>
-      </w:r>
-      <w:proofErr w:type="gramStart"/>
-      <w:r>
-        <w:rPr>
-          <w:i/>
-          <w:sz w:val="24"/>
-          <w:szCs w:val="24"/>
-        </w:rPr>
-        <w:t>Each</w:t>
-      </w:r>
-      <w:proofErr w:type="gramEnd"/>
-      <w:r>
-        <w:rPr>
-          <w:i/>
-          <w:sz w:val="24"/>
-          <w:szCs w:val="24"/>
-        </w:rPr>
-        <w:t xml:space="preserve"> of your game levels)</w:t>
+        <w:t>Game Progression</w:t>
       </w:r>
     </w:p>
     <w:p>
@@ -1695,37 +1837,6 @@
           <w:sz w:val="24"/>
           <w:szCs w:val="24"/>
         </w:rPr>
-        <w:t>Game Progression</w:t>
-      </w:r>
-    </w:p>
-    <w:p>
-      <w:pPr>
-        <w:rPr>
-          <w:b/>
-          <w:sz w:val="24"/>
-          <w:szCs w:val="24"/>
-        </w:rPr>
-      </w:pPr>
-    </w:p>
-    <w:p>
-      <w:pPr>
-        <w:pStyle w:val="ListParagraph"/>
-        <w:numPr>
-          <w:ilvl w:val="0"/>
-          <w:numId w:val="1"/>
-        </w:numPr>
-        <w:rPr>
-          <w:b/>
-          <w:sz w:val="24"/>
-          <w:szCs w:val="24"/>
-        </w:rPr>
-      </w:pPr>
-      <w:r>
-        <w:rPr>
-          <w:b/>
-          <w:sz w:val="24"/>
-          <w:szCs w:val="24"/>
-        </w:rPr>
         <w:t>Characters</w:t>
       </w:r>
     </w:p>
@@ -1752,25 +1863,7 @@
           <w:sz w:val="24"/>
           <w:szCs w:val="24"/>
         </w:rPr>
-        <w:t xml:space="preserve">Describe </w:t>
-      </w:r>
-      <w:proofErr w:type="gramStart"/>
-      <w:r>
-        <w:rPr>
-          <w:i/>
-          <w:sz w:val="24"/>
-          <w:szCs w:val="24"/>
-        </w:rPr>
-        <w:t>Your</w:t>
-      </w:r>
-      <w:proofErr w:type="gramEnd"/>
-      <w:r>
-        <w:rPr>
-          <w:i/>
-          <w:sz w:val="24"/>
-          <w:szCs w:val="24"/>
-        </w:rPr>
-        <w:t xml:space="preserve"> game avatar if applicable)</w:t>
+        <w:t>Describe Your game avatar if applicable)</w:t>
       </w:r>
     </w:p>
     <w:p>
@@ -2267,19 +2360,32 @@
         <w:pStyle w:val="ListParagraph"/>
         <w:spacing w:after="0"/>
         <w:rPr>
-          <w:b/>
-          <w:sz w:val="24"/>
-          <w:szCs w:val="24"/>
-        </w:rPr>
-      </w:pPr>
-      <w:r>
-        <w:rPr>
           <w:i/>
           <w:sz w:val="24"/>
           <w:szCs w:val="24"/>
         </w:rPr>
+      </w:pPr>
+      <w:r>
+        <w:rPr>
+          <w:i/>
+          <w:sz w:val="24"/>
+          <w:szCs w:val="24"/>
+        </w:rPr>
         <w:t>(Include an index of all your sound clips)</w:t>
       </w:r>
+    </w:p>
+    <w:p>
+      <w:pPr>
+        <w:pStyle w:val="ListParagraph"/>
+        <w:spacing w:after="0"/>
+        <w:rPr>
+          <w:b/>
+          <w:sz w:val="24"/>
+          <w:szCs w:val="24"/>
+        </w:rPr>
+      </w:pPr>
+      <w:bookmarkStart w:id="0" w:name="_GoBack"/>
+      <w:bookmarkEnd w:id="0"/>
     </w:p>
     <w:p>
       <w:pPr>
@@ -2309,7 +2415,15 @@
           <w:sz w:val="24"/>
           <w:szCs w:val="24"/>
         </w:rPr>
-        <w:t xml:space="preserve">Story </w:t>
+        <w:t xml:space="preserve">Art </w:t>
+      </w:r>
+      <w:r>
+        <w:rPr>
+          <w:b/>
+          <w:sz w:val="24"/>
+          <w:szCs w:val="24"/>
+        </w:rPr>
+        <w:t xml:space="preserve">/ Multimedia </w:t>
       </w:r>
       <w:r>
         <w:rPr>
@@ -2335,187 +2449,30 @@
           <w:sz w:val="24"/>
           <w:szCs w:val="24"/>
         </w:rPr>
-        <w:t>(Outline your game story here)</w:t>
-      </w:r>
-    </w:p>
-    <w:p>
-      <w:pPr>
-        <w:rPr>
-          <w:b/>
-          <w:sz w:val="24"/>
-          <w:szCs w:val="24"/>
-        </w:rPr>
-      </w:pPr>
+        <w:t>(Include an index of all your graphic and video assets here)</w:t>
+      </w:r>
     </w:p>
     <w:p>
       <w:pPr>
         <w:pStyle w:val="ListParagraph"/>
-        <w:numPr>
-          <w:ilvl w:val="0"/>
-          <w:numId w:val="1"/>
-        </w:numPr>
-        <w:rPr>
-          <w:b/>
-          <w:sz w:val="24"/>
-          <w:szCs w:val="24"/>
-        </w:rPr>
-      </w:pPr>
-      <w:r>
-        <w:rPr>
-          <w:b/>
-          <w:sz w:val="24"/>
-          <w:szCs w:val="24"/>
-        </w:rPr>
-        <w:t xml:space="preserve">Art </w:t>
-      </w:r>
-      <w:r>
-        <w:rPr>
-          <w:b/>
-          <w:sz w:val="24"/>
-          <w:szCs w:val="24"/>
-        </w:rPr>
-        <w:t xml:space="preserve">/ Multimedia </w:t>
-      </w:r>
-      <w:r>
-        <w:rPr>
-          <w:b/>
-          <w:sz w:val="24"/>
-          <w:szCs w:val="24"/>
-        </w:rPr>
-        <w:t>Index</w:t>
-      </w:r>
-    </w:p>
-    <w:p>
-      <w:pPr>
-        <w:pStyle w:val="ListParagraph"/>
-        <w:rPr>
-          <w:i/>
-          <w:sz w:val="24"/>
-          <w:szCs w:val="24"/>
-        </w:rPr>
-      </w:pPr>
-      <w:r>
-        <w:rPr>
-          <w:i/>
-          <w:sz w:val="24"/>
-          <w:szCs w:val="24"/>
-        </w:rPr>
-        <w:t>(Include an index of all your graphic and video assets here)</w:t>
-      </w:r>
-    </w:p>
-    <w:p>
-      <w:pPr>
-        <w:pStyle w:val="ListParagraph"/>
-        <w:rPr>
-          <w:b/>
-          <w:sz w:val="24"/>
-          <w:szCs w:val="24"/>
-        </w:rPr>
-      </w:pPr>
-    </w:p>
-    <w:p>
-      <w:pPr>
-        <w:rPr>
-          <w:b/>
-          <w:sz w:val="24"/>
-          <w:szCs w:val="24"/>
-        </w:rPr>
-      </w:pPr>
-    </w:p>
-    <w:p>
-      <w:pPr>
-        <w:pStyle w:val="ListParagraph"/>
-        <w:numPr>
-          <w:ilvl w:val="0"/>
-          <w:numId w:val="1"/>
-        </w:numPr>
-        <w:rPr>
-          <w:b/>
-          <w:sz w:val="24"/>
-          <w:szCs w:val="24"/>
-        </w:rPr>
-      </w:pPr>
-      <w:r>
-        <w:rPr>
-          <w:b/>
-          <w:sz w:val="24"/>
-          <w:szCs w:val="24"/>
-        </w:rPr>
-        <w:t>Design Notes</w:t>
-      </w:r>
-    </w:p>
-    <w:p>
-      <w:pPr>
-        <w:pStyle w:val="ListParagraph"/>
-        <w:rPr>
-          <w:i/>
-          <w:sz w:val="24"/>
-          <w:szCs w:val="24"/>
-        </w:rPr>
-      </w:pPr>
-      <w:r>
-        <w:rPr>
-          <w:i/>
-          <w:sz w:val="24"/>
-          <w:szCs w:val="24"/>
-        </w:rPr>
-        <w:t>(Include additional design notes here)</w:t>
-      </w:r>
-    </w:p>
-    <w:p>
-      <w:pPr>
-        <w:rPr>
-          <w:b/>
-          <w:sz w:val="24"/>
-          <w:szCs w:val="24"/>
-        </w:rPr>
-      </w:pPr>
-    </w:p>
-    <w:p>
-      <w:pPr>
-        <w:pStyle w:val="ListParagraph"/>
-        <w:numPr>
-          <w:ilvl w:val="0"/>
-          <w:numId w:val="1"/>
-        </w:numPr>
-        <w:rPr>
-          <w:b/>
-          <w:sz w:val="24"/>
-          <w:szCs w:val="24"/>
-        </w:rPr>
-      </w:pPr>
-      <w:r>
-        <w:rPr>
-          <w:b/>
-          <w:sz w:val="24"/>
-          <w:szCs w:val="24"/>
-        </w:rPr>
-        <w:t>Future Features</w:t>
-      </w:r>
-    </w:p>
-    <w:p>
-      <w:pPr>
-        <w:pStyle w:val="ListParagraph"/>
-        <w:rPr>
-          <w:i/>
-          <w:sz w:val="24"/>
-          <w:szCs w:val="24"/>
-        </w:rPr>
-      </w:pPr>
-      <w:r>
-        <w:rPr>
-          <w:i/>
-          <w:sz w:val="24"/>
-          <w:szCs w:val="24"/>
-        </w:rPr>
-        <w:t>(Include any future features that are planned to be implemented)</w:t>
+        <w:rPr>
+          <w:sz w:val="24"/>
+          <w:szCs w:val="24"/>
+        </w:rPr>
+      </w:pPr>
+      <w:r>
+        <w:rPr>
+          <w:sz w:val="24"/>
+          <w:szCs w:val="24"/>
+        </w:rPr>
+        <w:t>The dungeon and the zombie character are from Unity’s Asset Store.</w:t>
       </w:r>
     </w:p>
     <w:sectPr>
-      <w:headerReference w:type="even" r:id="rId13"/>
-      <w:headerReference w:type="default" r:id="rId14"/>
-      <w:footerReference w:type="even" r:id="rId15"/>
-      <w:footerReference w:type="default" r:id="rId16"/>
+      <w:headerReference w:type="even" r:id="rId14"/>
+      <w:headerReference w:type="default" r:id="rId15"/>
+      <w:footerReference w:type="even" r:id="rId16"/>
+      <w:footerReference w:type="default" r:id="rId17"/>
       <w:pgSz w:w="12240" w:h="15840"/>
       <w:pgMar w:top="1440" w:right="1440" w:bottom="1440" w:left="1440" w:header="720" w:footer="720" w:gutter="0"/>
       <w:pgBorders w:offsetFrom="page">
@@ -2677,7 +2634,7 @@
         <w:rFonts w:asciiTheme="majorHAnsi" w:hAnsiTheme="majorHAnsi"/>
         <w:noProof/>
       </w:rPr>
-      <w:t>2</w:t>
+      <w:t>5</w:t>
     </w:r>
     <w:r>
       <w:rPr>
@@ -3992,6 +3949,7 @@
     <w:rsid w:val="00687E69"/>
     <w:rsid w:val="00A5595F"/>
     <w:rsid w:val="00B010D4"/>
+    <w:rsid w:val="00D97506"/>
     <w:rsid w:val="00E45038"/>
   </w:rsids>
   <m:mathPr>
@@ -4869,16 +4827,16 @@
 </file>
 
 <file path=customXml/item2.xml><?xml version="1.0" encoding="utf-8"?>
+<p:properties xmlns:p="http://schemas.microsoft.com/office/2006/metadata/properties" xmlns:xsi="http://www.w3.org/2001/XMLSchema-instance" xmlns:pc="http://schemas.microsoft.com/office/infopath/2007/PartnerControls"/>
+</file>
+
+<file path=customXml/item3.xml><?xml version="1.0" encoding="utf-8"?>
 <?mso-contentType ?>
 <FormTemplates xmlns="http://schemas.microsoft.com/sharepoint/v3/contenttype/forms">
   <Display>DocumentLibraryForm</Display>
   <Edit>AssetEditForm</Edit>
   <New>DocumentLibraryForm</New>
 </FormTemplates>
-</file>
-
-<file path=customXml/item3.xml><?xml version="1.0" encoding="utf-8"?>
-<p:properties xmlns:p="http://schemas.microsoft.com/office/2006/metadata/properties" xmlns:xsi="http://www.w3.org/2001/XMLSchema-instance" xmlns:pc="http://schemas.microsoft.com/office/infopath/2007/PartnerControls"/>
 </file>
 
 <file path=customXml/item4.xml><?xml version="1.0" encoding="utf-8"?>
@@ -4898,18 +4856,18 @@
 </file>
 
 <file path=customXml/itemProps2.xml><?xml version="1.0" encoding="utf-8"?>
-<ds:datastoreItem xmlns:ds="http://schemas.openxmlformats.org/officeDocument/2006/customXml" ds:itemID="{DF8A6096-AC3C-41A5-9CB9-998E1823050B}">
+<ds:datastoreItem xmlns:ds="http://schemas.openxmlformats.org/officeDocument/2006/customXml" ds:itemID="{6BD01D80-C71E-4C35-9EC9-AB4B2A68E7C1}">
   <ds:schemaRefs>
-    <ds:schemaRef ds:uri="http://schemas.microsoft.com/sharepoint/v3/contenttype/forms"/>
+    <ds:schemaRef ds:uri="http://schemas.microsoft.com/office/2006/metadata/properties"/>
+    <ds:schemaRef ds:uri="http://schemas.microsoft.com/office/infopath/2007/PartnerControls"/>
   </ds:schemaRefs>
 </ds:datastoreItem>
 </file>
 
 <file path=customXml/itemProps3.xml><?xml version="1.0" encoding="utf-8"?>
-<ds:datastoreItem xmlns:ds="http://schemas.openxmlformats.org/officeDocument/2006/customXml" ds:itemID="{6BD01D80-C71E-4C35-9EC9-AB4B2A68E7C1}">
+<ds:datastoreItem xmlns:ds="http://schemas.openxmlformats.org/officeDocument/2006/customXml" ds:itemID="{DF8A6096-AC3C-41A5-9CB9-998E1823050B}">
   <ds:schemaRefs>
-    <ds:schemaRef ds:uri="http://schemas.microsoft.com/office/2006/metadata/properties"/>
-    <ds:schemaRef ds:uri="http://schemas.microsoft.com/office/infopath/2007/PartnerControls"/>
+    <ds:schemaRef ds:uri="http://schemas.microsoft.com/sharepoint/v3/contenttype/forms"/>
   </ds:schemaRefs>
 </ds:datastoreItem>
 </file>
@@ -4924,7 +4882,7 @@
 </file>
 
 <file path=customXml/itemProps5.xml><?xml version="1.0" encoding="utf-8"?>
-<ds:datastoreItem xmlns:ds="http://schemas.openxmlformats.org/officeDocument/2006/customXml" ds:itemID="{B6CECAA8-58F6-45EE-B560-02EC61824414}">
+<ds:datastoreItem xmlns:ds="http://schemas.openxmlformats.org/officeDocument/2006/customXml" ds:itemID="{A9FEFF69-B347-44BF-AD22-8DA64FA4CD14}">
   <ds:schemaRefs>
     <ds:schemaRef ds:uri="http://schemas.openxmlformats.org/officeDocument/2006/bibliography"/>
   </ds:schemaRefs>

</xml_diff>

<commit_message>
Commit 3 - Health UI & Enemy Movement AI
</commit_message>
<xml_diff>
--- a/Documentation/ExternalDocument-Assignement03-KhandkerHussain.docx
+++ b/Documentation/ExternalDocument-Assignement03-KhandkerHussain.docx
@@ -558,7 +558,7 @@
                                         </pic:cNvPicPr>
                                       </pic:nvPicPr>
                                       <pic:blipFill>
-                                        <a:blip r:embed="rId13">
+                                        <a:blip r:embed="rId12">
                                           <a:extLst>
                                             <a:ext uri="{28A0092B-C50C-407E-A947-70E740481C1C}">
                                               <a14:useLocalDpi xmlns:a14="http://schemas.microsoft.com/office/drawing/2010/main" val="0"/>
@@ -1096,17 +1096,78 @@
           <w:szCs w:val="20"/>
           <w:lang w:val="en-US" w:eastAsia="en-US"/>
         </w:rPr>
-        <w:t xml:space="preserve">Commit 2 - </w:t>
+        <w:t xml:space="preserve">Commit 2 </w:t>
       </w:r>
       <w:r>
         <w:rPr>
           <w:rFonts w:eastAsia="Times New Roman" w:cs="Consolas"/>
           <w:b/>
-          <w:sz w:val="20"/>
+          <w:sz w:val="24"/>
           <w:szCs w:val="20"/>
           <w:lang w:val="en-US" w:eastAsia="en-US"/>
         </w:rPr>
-        <w:br/>
+        <w:t>–</w:t>
+      </w:r>
+      <w:r>
+        <w:rPr>
+          <w:rFonts w:eastAsia="Times New Roman" w:cs="Consolas"/>
+          <w:b/>
+          <w:sz w:val="24"/>
+          <w:szCs w:val="20"/>
+          <w:lang w:val="en-US" w:eastAsia="en-US"/>
+        </w:rPr>
+        <w:t xml:space="preserve"> A</w:t>
+      </w:r>
+      <w:bookmarkStart w:id="0" w:name="_GoBack"/>
+      <w:bookmarkEnd w:id="0"/>
+      <w:r>
+        <w:rPr>
+          <w:rFonts w:eastAsia="Times New Roman" w:cs="Consolas"/>
+          <w:b/>
+          <w:sz w:val="24"/>
+          <w:szCs w:val="20"/>
+          <w:lang w:val="en-US" w:eastAsia="en-US"/>
+        </w:rPr>
+        <w:t>dded game assets (Enemy and dungeon prefabs)</w:t>
+      </w:r>
+    </w:p>
+    <w:p>
+      <w:pPr>
+        <w:pStyle w:val="ListParagraph"/>
+        <w:tabs>
+          <w:tab w:val="left" w:pos="916"/>
+          <w:tab w:val="left" w:pos="1832"/>
+          <w:tab w:val="left" w:pos="2748"/>
+          <w:tab w:val="left" w:pos="3664"/>
+          <w:tab w:val="left" w:pos="4580"/>
+          <w:tab w:val="left" w:pos="5496"/>
+          <w:tab w:val="left" w:pos="6412"/>
+          <w:tab w:val="left" w:pos="7328"/>
+          <w:tab w:val="left" w:pos="8244"/>
+          <w:tab w:val="left" w:pos="9160"/>
+          <w:tab w:val="left" w:pos="10076"/>
+          <w:tab w:val="left" w:pos="10992"/>
+          <w:tab w:val="left" w:pos="11908"/>
+          <w:tab w:val="left" w:pos="12824"/>
+          <w:tab w:val="left" w:pos="13740"/>
+          <w:tab w:val="left" w:pos="14656"/>
+        </w:tabs>
+        <w:spacing w:before="150" w:after="150" w:line="240" w:lineRule="auto"/>
+        <w:rPr>
+          <w:rFonts w:eastAsia="Times New Roman" w:cs="Consolas"/>
+          <w:sz w:val="24"/>
+          <w:szCs w:val="20"/>
+          <w:lang w:val="en-US" w:eastAsia="en-US"/>
+        </w:rPr>
+      </w:pPr>
+      <w:r>
+        <w:rPr>
+          <w:rFonts w:eastAsia="Times New Roman" w:cs="Consolas"/>
+          <w:sz w:val="24"/>
+          <w:szCs w:val="20"/>
+          <w:lang w:val="en-US" w:eastAsia="en-US"/>
+        </w:rPr>
+        <w:t>Created original dungeon using assets from Unity Store</w:t>
       </w:r>
     </w:p>
     <w:p>
@@ -1136,6 +1197,47 @@
         </w:tabs>
         <w:spacing w:before="150" w:after="150" w:line="240" w:lineRule="auto"/>
         <w:rPr>
+          <w:b/>
+          <w:sz w:val="24"/>
+          <w:szCs w:val="24"/>
+        </w:rPr>
+      </w:pPr>
+      <w:r>
+        <w:rPr>
+          <w:b/>
+          <w:sz w:val="24"/>
+          <w:szCs w:val="24"/>
+        </w:rPr>
+        <w:t xml:space="preserve">Commit 3 - </w:t>
+      </w:r>
+    </w:p>
+    <w:p>
+      <w:pPr>
+        <w:pStyle w:val="ListParagraph"/>
+        <w:numPr>
+          <w:ilvl w:val="0"/>
+          <w:numId w:val="2"/>
+        </w:numPr>
+        <w:tabs>
+          <w:tab w:val="left" w:pos="916"/>
+          <w:tab w:val="left" w:pos="1832"/>
+          <w:tab w:val="left" w:pos="2748"/>
+          <w:tab w:val="left" w:pos="3664"/>
+          <w:tab w:val="left" w:pos="4580"/>
+          <w:tab w:val="left" w:pos="5496"/>
+          <w:tab w:val="left" w:pos="6412"/>
+          <w:tab w:val="left" w:pos="7328"/>
+          <w:tab w:val="left" w:pos="8244"/>
+          <w:tab w:val="left" w:pos="9160"/>
+          <w:tab w:val="left" w:pos="10076"/>
+          <w:tab w:val="left" w:pos="10992"/>
+          <w:tab w:val="left" w:pos="11908"/>
+          <w:tab w:val="left" w:pos="12824"/>
+          <w:tab w:val="left" w:pos="13740"/>
+          <w:tab w:val="left" w:pos="14656"/>
+        </w:tabs>
+        <w:spacing w:before="150" w:after="150" w:line="240" w:lineRule="auto"/>
+        <w:rPr>
           <w:rFonts w:eastAsia="Times New Roman" w:cs="Consolas"/>
           <w:sz w:val="24"/>
           <w:szCs w:val="20"/>
@@ -2384,8 +2486,6 @@
           <w:szCs w:val="24"/>
         </w:rPr>
       </w:pPr>
-      <w:bookmarkStart w:id="0" w:name="_GoBack"/>
-      <w:bookmarkEnd w:id="0"/>
     </w:p>
     <w:p>
       <w:pPr>
@@ -2469,10 +2569,10 @@
       </w:r>
     </w:p>
     <w:sectPr>
-      <w:headerReference w:type="even" r:id="rId14"/>
-      <w:headerReference w:type="default" r:id="rId15"/>
-      <w:footerReference w:type="even" r:id="rId16"/>
-      <w:footerReference w:type="default" r:id="rId17"/>
+      <w:headerReference w:type="even" r:id="rId13"/>
+      <w:headerReference w:type="default" r:id="rId14"/>
+      <w:footerReference w:type="even" r:id="rId15"/>
+      <w:footerReference w:type="default" r:id="rId16"/>
       <w:pgSz w:w="12240" w:h="15840"/>
       <w:pgMar w:top="1440" w:right="1440" w:bottom="1440" w:left="1440" w:header="720" w:footer="720" w:gutter="0"/>
       <w:pgBorders w:offsetFrom="page">
@@ -2634,7 +2734,7 @@
         <w:rFonts w:asciiTheme="majorHAnsi" w:hAnsiTheme="majorHAnsi"/>
         <w:noProof/>
       </w:rPr>
-      <w:t>5</w:t>
+      <w:t>3</w:t>
     </w:r>
     <w:r>
       <w:rPr>
@@ -3908,9 +4008,8 @@
     <w:panose1 w:val="020B0604030504040204"/>
     <w:charset w:val="00"/>
     <w:family w:val="swiss"/>
-    <w:notTrueType/>
     <w:pitch w:val="variable"/>
-    <w:sig w:usb0="00000003" w:usb1="00000000" w:usb2="00000000" w:usb3="00000000" w:csb0="00000001" w:csb1="00000000"/>
+    <w:sig w:usb0="E1002EFF" w:usb1="C000605B" w:usb2="00000029" w:usb3="00000000" w:csb0="000101FF" w:csb1="00000000"/>
   </w:font>
   <w:font w:name="Consolas">
     <w:panose1 w:val="020B0609020204030204"/>
@@ -3949,7 +4048,7 @@
     <w:rsid w:val="00687E69"/>
     <w:rsid w:val="00A5595F"/>
     <w:rsid w:val="00B010D4"/>
-    <w:rsid w:val="00D97506"/>
+    <w:rsid w:val="00CB266F"/>
     <w:rsid w:val="00E45038"/>
   </w:rsids>
   <m:mathPr>
@@ -4882,7 +4981,7 @@
 </file>
 
 <file path=customXml/itemProps5.xml><?xml version="1.0" encoding="utf-8"?>
-<ds:datastoreItem xmlns:ds="http://schemas.openxmlformats.org/officeDocument/2006/customXml" ds:itemID="{A9FEFF69-B347-44BF-AD22-8DA64FA4CD14}">
+<ds:datastoreItem xmlns:ds="http://schemas.openxmlformats.org/officeDocument/2006/customXml" ds:itemID="{C79C3787-41A4-4F94-A13F-DFC7BB08B962}">
   <ds:schemaRefs>
     <ds:schemaRef ds:uri="http://schemas.openxmlformats.org/officeDocument/2006/bibliography"/>
   </ds:schemaRefs>

</xml_diff>

<commit_message>
Commit 4 – Commit 3 Failed… Added Enemy Scripts and Health UI
Previous commit deleted everything I had set up...Redoing the said
things.
</commit_message>
<xml_diff>
--- a/Documentation/ExternalDocument-Assignement03-KhandkerHussain.docx
+++ b/Documentation/ExternalDocument-Assignement03-KhandkerHussain.docx
@@ -119,6 +119,14 @@
                       </w:rPr>
                       <w:t>Assignment</w:t>
                     </w:r>
+                    <w:r>
+                      <w:rPr>
+                        <w:rFonts w:asciiTheme="majorHAnsi" w:eastAsiaTheme="majorEastAsia" w:hAnsiTheme="majorHAnsi" w:cstheme="majorBidi"/>
+                        <w:sz w:val="56"/>
+                        <w:szCs w:val="56"/>
+                      </w:rPr>
+                      <w:t xml:space="preserve"> 03</w:t>
+                    </w:r>
                   </w:p>
                 </w:tc>
               </w:sdtContent>
@@ -170,7 +178,7 @@
                         <w:sz w:val="60"/>
                         <w:szCs w:val="60"/>
                       </w:rPr>
-                      <w:t>Game’s Name</w:t>
+                      <w:t>Annie’s Escape!</w:t>
                     </w:r>
                   </w:sdtContent>
                 </w:sdt>
@@ -393,7 +401,7 @@
             <mc:AlternateContent>
               <mc:Choice Requires="wps">
                 <w:drawing>
-                  <wp:anchor distT="0" distB="0" distL="114300" distR="114300" simplePos="0" relativeHeight="251658752" behindDoc="0" locked="0" layoutInCell="1" allowOverlap="1" wp14:anchorId="1A35BE5B" wp14:editId="1AD4769D">
+                  <wp:anchor distT="0" distB="0" distL="114300" distR="114300" simplePos="0" relativeHeight="251658752" behindDoc="0" locked="0" layoutInCell="1" allowOverlap="1" wp14:anchorId="6C8E0743" wp14:editId="1FB989DB">
                     <wp:simplePos x="0" y="0"/>
                     <wp:positionH relativeFrom="column">
                       <wp:posOffset>1791093</wp:posOffset>
@@ -446,7 +454,7 @@
                                     <w:lang w:val="en-US" w:eastAsia="en-US"/>
                                   </w:rPr>
                                   <w:drawing>
-                                    <wp:inline distT="0" distB="0" distL="0" distR="0" wp14:anchorId="1523CC1A" wp14:editId="1959B958">
+                                    <wp:inline distT="0" distB="0" distL="0" distR="0" wp14:anchorId="554CA4E3" wp14:editId="785E6E2E">
                                       <wp:extent cx="2167255" cy="667924"/>
                                       <wp:effectExtent l="0" t="0" r="4445" b="0"/>
                                       <wp:docPr id="2" name="Picture 2" descr="C:\Users\Faim\Desktop\Rockman.exe\(Centennial) Semester 3.2 - (Fall - 2015)\gameCompanyLogo.fw.png"/>
@@ -558,7 +566,7 @@
                                         </pic:cNvPicPr>
                                       </pic:nvPicPr>
                                       <pic:blipFill>
-                                        <a:blip r:embed="rId12">
+                                        <a:blip r:embed="rId13">
                                           <a:extLst>
                                             <a:ext uri="{28A0092B-C50C-407E-A947-70E740481C1C}">
                                               <a14:useLocalDpi xmlns:a14="http://schemas.microsoft.com/office/drawing/2010/main" val="0"/>
@@ -1116,19 +1124,7 @@
           <w:szCs w:val="20"/>
           <w:lang w:val="en-US" w:eastAsia="en-US"/>
         </w:rPr>
-        <w:t xml:space="preserve"> A</w:t>
-      </w:r>
-      <w:bookmarkStart w:id="0" w:name="_GoBack"/>
-      <w:bookmarkEnd w:id="0"/>
-      <w:r>
-        <w:rPr>
-          <w:rFonts w:eastAsia="Times New Roman" w:cs="Consolas"/>
-          <w:b/>
-          <w:sz w:val="24"/>
-          <w:szCs w:val="20"/>
-          <w:lang w:val="en-US" w:eastAsia="en-US"/>
-        </w:rPr>
-        <w:t>dded game assets (Enemy and dungeon prefabs)</w:t>
+        <w:t xml:space="preserve"> Added game assets (Enemy and dungeon prefabs)</w:t>
       </w:r>
     </w:p>
     <w:p>
@@ -1197,18 +1193,105 @@
         </w:tabs>
         <w:spacing w:before="150" w:after="150" w:line="240" w:lineRule="auto"/>
         <w:rPr>
-          <w:b/>
-          <w:sz w:val="24"/>
-          <w:szCs w:val="24"/>
-        </w:rPr>
-      </w:pPr>
-      <w:r>
-        <w:rPr>
-          <w:b/>
-          <w:sz w:val="24"/>
-          <w:szCs w:val="24"/>
-        </w:rPr>
-        <w:t xml:space="preserve">Commit 3 - </w:t>
+          <w:rFonts w:eastAsia="Times New Roman" w:cs="Consolas"/>
+          <w:sz w:val="24"/>
+          <w:szCs w:val="20"/>
+          <w:lang w:val="en-US" w:eastAsia="en-US"/>
+        </w:rPr>
+      </w:pPr>
+      <w:r>
+        <w:rPr>
+          <w:b/>
+          <w:sz w:val="24"/>
+          <w:szCs w:val="24"/>
+        </w:rPr>
+        <w:t>Commit 3 - Health UI &amp; Enemy Movement AI</w:t>
+      </w:r>
+    </w:p>
+    <w:p>
+      <w:pPr>
+        <w:pStyle w:val="ListParagraph"/>
+        <w:tabs>
+          <w:tab w:val="left" w:pos="916"/>
+          <w:tab w:val="left" w:pos="1832"/>
+          <w:tab w:val="left" w:pos="2748"/>
+          <w:tab w:val="left" w:pos="3664"/>
+          <w:tab w:val="left" w:pos="4580"/>
+          <w:tab w:val="left" w:pos="5496"/>
+          <w:tab w:val="left" w:pos="6412"/>
+          <w:tab w:val="left" w:pos="7328"/>
+          <w:tab w:val="left" w:pos="8244"/>
+          <w:tab w:val="left" w:pos="9160"/>
+          <w:tab w:val="left" w:pos="10076"/>
+          <w:tab w:val="left" w:pos="10992"/>
+          <w:tab w:val="left" w:pos="11908"/>
+          <w:tab w:val="left" w:pos="12824"/>
+          <w:tab w:val="left" w:pos="13740"/>
+          <w:tab w:val="left" w:pos="14656"/>
+        </w:tabs>
+        <w:spacing w:before="150" w:after="150" w:line="240" w:lineRule="auto"/>
+        <w:rPr>
+          <w:rFonts w:eastAsia="Times New Roman" w:cs="Consolas"/>
+          <w:sz w:val="24"/>
+          <w:szCs w:val="20"/>
+          <w:lang w:val="en-US" w:eastAsia="en-US"/>
+        </w:rPr>
+      </w:pPr>
+      <w:r>
+        <w:rPr>
+          <w:sz w:val="24"/>
+          <w:szCs w:val="24"/>
+        </w:rPr>
+        <w:t>Created scripts (EnemyAttack</w:t>
+      </w:r>
+      <w:r>
+        <w:rPr>
+          <w:sz w:val="24"/>
+          <w:szCs w:val="24"/>
+        </w:rPr>
+        <w:t>.cs</w:t>
+      </w:r>
+      <w:r>
+        <w:rPr>
+          <w:sz w:val="24"/>
+          <w:szCs w:val="24"/>
+        </w:rPr>
+        <w:t>, EnemyMovement</w:t>
+      </w:r>
+      <w:r>
+        <w:rPr>
+          <w:sz w:val="24"/>
+          <w:szCs w:val="24"/>
+        </w:rPr>
+        <w:t>.cs</w:t>
+      </w:r>
+      <w:r>
+        <w:rPr>
+          <w:sz w:val="24"/>
+          <w:szCs w:val="24"/>
+        </w:rPr>
+        <w:t>, and PlayerHealth</w:t>
+      </w:r>
+      <w:r>
+        <w:rPr>
+          <w:sz w:val="24"/>
+          <w:szCs w:val="24"/>
+        </w:rPr>
+        <w:t>.cs</w:t>
+      </w:r>
+      <w:r>
+        <w:rPr>
+          <w:sz w:val="24"/>
+          <w:szCs w:val="24"/>
+        </w:rPr>
+        <w:t>)</w:t>
+      </w:r>
+      <w:r>
+        <w:rPr>
+          <w:sz w:val="24"/>
+          <w:szCs w:val="24"/>
+        </w:rPr>
+        <w:t xml:space="preserve"> and created Text UI for health.</w:t>
       </w:r>
     </w:p>
     <w:p>
@@ -1246,6 +1329,48 @@
       </w:pPr>
       <w:r>
         <w:rPr>
+          <w:b/>
+          <w:sz w:val="24"/>
+          <w:szCs w:val="24"/>
+        </w:rPr>
+        <w:t xml:space="preserve">Commit 4 </w:t>
+      </w:r>
+      <w:r>
+        <w:rPr>
+          <w:b/>
+          <w:sz w:val="24"/>
+          <w:szCs w:val="24"/>
+        </w:rPr>
+        <w:t>–</w:t>
+      </w:r>
+      <w:r>
+        <w:rPr>
+          <w:b/>
+          <w:sz w:val="24"/>
+          <w:szCs w:val="24"/>
+        </w:rPr>
+        <w:t xml:space="preserve"> </w:t>
+      </w:r>
+      <w:r>
+        <w:rPr>
+          <w:b/>
+          <w:sz w:val="24"/>
+          <w:szCs w:val="24"/>
+        </w:rPr>
+        <w:t>Commit 3 Failed</w:t>
+      </w:r>
+      <w:bookmarkStart w:id="0" w:name="_GoBack"/>
+      <w:bookmarkEnd w:id="0"/>
+      <w:r>
+        <w:rPr>
+          <w:b/>
+          <w:sz w:val="24"/>
+          <w:szCs w:val="24"/>
+        </w:rPr>
+        <w:t>… Added Enemy Scripts and Health UI</w:t>
+      </w:r>
+      <w:r>
+        <w:rPr>
           <w:sz w:val="24"/>
           <w:szCs w:val="24"/>
         </w:rPr>
@@ -2569,10 +2694,10 @@
       </w:r>
     </w:p>
     <w:sectPr>
-      <w:headerReference w:type="even" r:id="rId13"/>
-      <w:headerReference w:type="default" r:id="rId14"/>
-      <w:footerReference w:type="even" r:id="rId15"/>
-      <w:footerReference w:type="default" r:id="rId16"/>
+      <w:headerReference w:type="even" r:id="rId14"/>
+      <w:headerReference w:type="default" r:id="rId15"/>
+      <w:footerReference w:type="even" r:id="rId16"/>
+      <w:footerReference w:type="default" r:id="rId17"/>
       <w:pgSz w:w="12240" w:h="15840"/>
       <w:pgMar w:top="1440" w:right="1440" w:bottom="1440" w:left="1440" w:header="720" w:footer="720" w:gutter="0"/>
       <w:pgBorders w:offsetFrom="page">
@@ -2734,7 +2859,7 @@
         <w:rFonts w:asciiTheme="majorHAnsi" w:hAnsiTheme="majorHAnsi"/>
         <w:noProof/>
       </w:rPr>
-      <w:t>3</w:t>
+      <w:t>6</w:t>
     </w:r>
     <w:r>
       <w:rPr>
@@ -2850,7 +2975,7 @@
                   <w:szCs w:val="24"/>
                   <w:lang w:val="en-US"/>
                 </w:rPr>
-                <w:t>Assignment</w:t>
+                <w:t>Assignment 03</w:t>
               </w:r>
             </w:sdtContent>
           </w:sdt>
@@ -3043,7 +3168,7 @@
                   <w:szCs w:val="24"/>
                   <w:lang w:val="en-US"/>
                 </w:rPr>
-                <w:t>Assignment</w:t>
+                <w:t>Assignment 03</w:t>
               </w:r>
             </w:sdtContent>
           </w:sdt>
@@ -3173,7 +3298,7 @@
         <w:rFonts w:ascii="Symbol" w:hAnsi="Symbol" w:hint="default"/>
       </w:rPr>
     </w:lvl>
-    <w:lvl w:ilvl="1" w:tplc="04090003" w:tentative="1">
+    <w:lvl w:ilvl="1" w:tplc="04090003">
       <w:start w:val="1"/>
       <w:numFmt w:val="bullet"/>
       <w:lvlText w:val="o"/>
@@ -4046,6 +4171,7 @@
     <w:rsid w:val="003634B1"/>
     <w:rsid w:val="0049525B"/>
     <w:rsid w:val="00687E69"/>
+    <w:rsid w:val="008D2CA4"/>
     <w:rsid w:val="00A5595F"/>
     <w:rsid w:val="00B010D4"/>
     <w:rsid w:val="00CB266F"/>
@@ -4926,16 +5052,16 @@
 </file>
 
 <file path=customXml/item2.xml><?xml version="1.0" encoding="utf-8"?>
-<p:properties xmlns:p="http://schemas.microsoft.com/office/2006/metadata/properties" xmlns:xsi="http://www.w3.org/2001/XMLSchema-instance" xmlns:pc="http://schemas.microsoft.com/office/infopath/2007/PartnerControls"/>
-</file>
-
-<file path=customXml/item3.xml><?xml version="1.0" encoding="utf-8"?>
 <?mso-contentType ?>
 <FormTemplates xmlns="http://schemas.microsoft.com/sharepoint/v3/contenttype/forms">
   <Display>DocumentLibraryForm</Display>
   <Edit>AssetEditForm</Edit>
   <New>DocumentLibraryForm</New>
 </FormTemplates>
+</file>
+
+<file path=customXml/item3.xml><?xml version="1.0" encoding="utf-8"?>
+<p:properties xmlns:p="http://schemas.microsoft.com/office/2006/metadata/properties" xmlns:xsi="http://www.w3.org/2001/XMLSchema-instance" xmlns:pc="http://schemas.microsoft.com/office/infopath/2007/PartnerControls"/>
 </file>
 
 <file path=customXml/item4.xml><?xml version="1.0" encoding="utf-8"?>
@@ -4955,18 +5081,18 @@
 </file>
 
 <file path=customXml/itemProps2.xml><?xml version="1.0" encoding="utf-8"?>
-<ds:datastoreItem xmlns:ds="http://schemas.openxmlformats.org/officeDocument/2006/customXml" ds:itemID="{6BD01D80-C71E-4C35-9EC9-AB4B2A68E7C1}">
+<ds:datastoreItem xmlns:ds="http://schemas.openxmlformats.org/officeDocument/2006/customXml" ds:itemID="{DF8A6096-AC3C-41A5-9CB9-998E1823050B}">
   <ds:schemaRefs>
-    <ds:schemaRef ds:uri="http://schemas.microsoft.com/office/2006/metadata/properties"/>
-    <ds:schemaRef ds:uri="http://schemas.microsoft.com/office/infopath/2007/PartnerControls"/>
+    <ds:schemaRef ds:uri="http://schemas.microsoft.com/sharepoint/v3/contenttype/forms"/>
   </ds:schemaRefs>
 </ds:datastoreItem>
 </file>
 
 <file path=customXml/itemProps3.xml><?xml version="1.0" encoding="utf-8"?>
-<ds:datastoreItem xmlns:ds="http://schemas.openxmlformats.org/officeDocument/2006/customXml" ds:itemID="{DF8A6096-AC3C-41A5-9CB9-998E1823050B}">
+<ds:datastoreItem xmlns:ds="http://schemas.openxmlformats.org/officeDocument/2006/customXml" ds:itemID="{6BD01D80-C71E-4C35-9EC9-AB4B2A68E7C1}">
   <ds:schemaRefs>
-    <ds:schemaRef ds:uri="http://schemas.microsoft.com/sharepoint/v3/contenttype/forms"/>
+    <ds:schemaRef ds:uri="http://schemas.microsoft.com/office/2006/metadata/properties"/>
+    <ds:schemaRef ds:uri="http://schemas.microsoft.com/office/infopath/2007/PartnerControls"/>
   </ds:schemaRefs>
 </ds:datastoreItem>
 </file>
@@ -4981,7 +5107,7 @@
 </file>
 
 <file path=customXml/itemProps5.xml><?xml version="1.0" encoding="utf-8"?>
-<ds:datastoreItem xmlns:ds="http://schemas.openxmlformats.org/officeDocument/2006/customXml" ds:itemID="{C79C3787-41A4-4F94-A13F-DFC7BB08B962}">
+<ds:datastoreItem xmlns:ds="http://schemas.openxmlformats.org/officeDocument/2006/customXml" ds:itemID="{2D7B702C-452A-414A-B051-9A89B71B5C0D}">
   <ds:schemaRefs>
     <ds:schemaRef ds:uri="http://schemas.openxmlformats.org/officeDocument/2006/bibliography"/>
   </ds:schemaRefs>

</xml_diff>

<commit_message>
Commit 6 - Added item (potion)
Added the following:
* Potion prefab
* PlayerScore script
</commit_message>
<xml_diff>
--- a/Documentation/ExternalDocument-Assignement03-KhandkerHussain.docx
+++ b/Documentation/ExternalDocument-Assignement03-KhandkerHussain.docx
@@ -532,7 +532,7 @@
               </mc:Choice>
               <mc:Fallback>
                 <w:pict>
-                  <v:shapetype w14:anchorId="1A35BE5B" id="_x0000_t202" coordsize="21600,21600" o:spt="202" path="m,l,21600r21600,l21600,xe">
+                  <v:shapetype w14:anchorId="6C8E0743" id="_x0000_t202" coordsize="21600,21600" o:spt="202" path="m,l,21600r21600,l21600,xe">
                     <v:stroke joinstyle="miter"/>
                     <v:path gradientshapeok="t" o:connecttype="rect"/>
                   </v:shapetype>
@@ -549,7 +549,7 @@
                               <w:lang w:val="en-US" w:eastAsia="en-US"/>
                             </w:rPr>
                             <w:drawing>
-                              <wp:inline distT="0" distB="0" distL="0" distR="0" wp14:anchorId="1523CC1A" wp14:editId="1959B958">
+                              <wp:inline distT="0" distB="0" distL="0" distR="0" wp14:anchorId="554CA4E3" wp14:editId="785E6E2E">
                                 <wp:extent cx="2167255" cy="667924"/>
                                 <wp:effectExtent l="0" t="0" r="4445" b="0"/>
                                 <wp:docPr id="2" name="Picture 2" descr="C:\Users\Faim\Desktop\Rockman.exe\(Centennial) Semester 3.2 - (Fall - 2015)\gameCompanyLogo.fw.png"/>
@@ -566,7 +566,7 @@
                                         </pic:cNvPicPr>
                                       </pic:nvPicPr>
                                       <pic:blipFill>
-                                        <a:blip r:embed="rId13">
+                                        <a:blip r:embed="rId12">
                                           <a:extLst>
                                             <a:ext uri="{28A0092B-C50C-407E-A947-70E740481C1C}">
                                               <a14:useLocalDpi xmlns:a14="http://schemas.microsoft.com/office/drawing/2010/main" val="0"/>
@@ -1357,18 +1357,102 @@
           <w:sz w:val="24"/>
           <w:szCs w:val="24"/>
         </w:rPr>
-        <w:t>Commit 3 Failed</w:t>
+        <w:t>Commit 3 Failed… Added Enemy Scripts and Health UI</w:t>
+      </w:r>
+    </w:p>
+    <w:p>
+      <w:pPr>
+        <w:pStyle w:val="ListParagraph"/>
+        <w:numPr>
+          <w:ilvl w:val="0"/>
+          <w:numId w:val="2"/>
+        </w:numPr>
+        <w:tabs>
+          <w:tab w:val="left" w:pos="916"/>
+          <w:tab w:val="left" w:pos="1832"/>
+          <w:tab w:val="left" w:pos="2748"/>
+          <w:tab w:val="left" w:pos="3664"/>
+          <w:tab w:val="left" w:pos="4580"/>
+          <w:tab w:val="left" w:pos="5496"/>
+          <w:tab w:val="left" w:pos="6412"/>
+          <w:tab w:val="left" w:pos="7328"/>
+          <w:tab w:val="left" w:pos="8244"/>
+          <w:tab w:val="left" w:pos="9160"/>
+          <w:tab w:val="left" w:pos="10076"/>
+          <w:tab w:val="left" w:pos="10992"/>
+          <w:tab w:val="left" w:pos="11908"/>
+          <w:tab w:val="left" w:pos="12824"/>
+          <w:tab w:val="left" w:pos="13740"/>
+          <w:tab w:val="left" w:pos="14656"/>
+        </w:tabs>
+        <w:spacing w:before="150" w:after="150" w:line="240" w:lineRule="auto"/>
+        <w:rPr>
+          <w:rFonts w:eastAsia="Times New Roman" w:cs="Consolas"/>
+          <w:sz w:val="24"/>
+          <w:szCs w:val="20"/>
+          <w:lang w:val="en-US" w:eastAsia="en-US"/>
+        </w:rPr>
+      </w:pPr>
+      <w:r>
+        <w:rPr>
+          <w:b/>
+          <w:sz w:val="24"/>
+          <w:szCs w:val="24"/>
+        </w:rPr>
+        <w:t xml:space="preserve">Commit 5 - </w:t>
+      </w:r>
+      <w:r>
+        <w:rPr>
+          <w:b/>
+          <w:sz w:val="24"/>
+          <w:szCs w:val="24"/>
+        </w:rPr>
+        <w:t>Fixed Enemy movement and enemy damage</w:t>
+      </w:r>
+    </w:p>
+    <w:p>
+      <w:pPr>
+        <w:pStyle w:val="ListParagraph"/>
+        <w:numPr>
+          <w:ilvl w:val="0"/>
+          <w:numId w:val="2"/>
+        </w:numPr>
+        <w:tabs>
+          <w:tab w:val="left" w:pos="916"/>
+          <w:tab w:val="left" w:pos="1832"/>
+          <w:tab w:val="left" w:pos="2748"/>
+          <w:tab w:val="left" w:pos="3664"/>
+          <w:tab w:val="left" w:pos="4580"/>
+          <w:tab w:val="left" w:pos="5496"/>
+          <w:tab w:val="left" w:pos="6412"/>
+          <w:tab w:val="left" w:pos="7328"/>
+          <w:tab w:val="left" w:pos="8244"/>
+          <w:tab w:val="left" w:pos="9160"/>
+          <w:tab w:val="left" w:pos="10076"/>
+          <w:tab w:val="left" w:pos="10992"/>
+          <w:tab w:val="left" w:pos="11908"/>
+          <w:tab w:val="left" w:pos="12824"/>
+          <w:tab w:val="left" w:pos="13740"/>
+          <w:tab w:val="left" w:pos="14656"/>
+        </w:tabs>
+        <w:spacing w:before="150" w:after="150" w:line="240" w:lineRule="auto"/>
+        <w:rPr>
+          <w:rFonts w:eastAsia="Times New Roman" w:cs="Consolas"/>
+          <w:sz w:val="24"/>
+          <w:szCs w:val="20"/>
+          <w:lang w:val="en-US" w:eastAsia="en-US"/>
+        </w:rPr>
+      </w:pPr>
+      <w:r>
+        <w:rPr>
+          <w:b/>
+          <w:sz w:val="24"/>
+          <w:szCs w:val="24"/>
+        </w:rPr>
+        <w:t xml:space="preserve">Commit 6 - </w:t>
       </w:r>
       <w:bookmarkStart w:id="0" w:name="_GoBack"/>
       <w:bookmarkEnd w:id="0"/>
-      <w:r>
-        <w:rPr>
-          <w:b/>
-          <w:sz w:val="24"/>
-          <w:szCs w:val="24"/>
-        </w:rPr>
-        <w:t>… Added Enemy Scripts and Health UI</w:t>
-      </w:r>
       <w:r>
         <w:rPr>
           <w:sz w:val="24"/>
@@ -2694,10 +2778,10 @@
       </w:r>
     </w:p>
     <w:sectPr>
-      <w:headerReference w:type="even" r:id="rId14"/>
-      <w:headerReference w:type="default" r:id="rId15"/>
-      <w:footerReference w:type="even" r:id="rId16"/>
-      <w:footerReference w:type="default" r:id="rId17"/>
+      <w:headerReference w:type="even" r:id="rId13"/>
+      <w:headerReference w:type="default" r:id="rId14"/>
+      <w:footerReference w:type="even" r:id="rId15"/>
+      <w:footerReference w:type="default" r:id="rId16"/>
       <w:pgSz w:w="12240" w:h="15840"/>
       <w:pgMar w:top="1440" w:right="1440" w:bottom="1440" w:left="1440" w:header="720" w:footer="720" w:gutter="0"/>
       <w:pgBorders w:offsetFrom="page">
@@ -4172,6 +4256,7 @@
     <w:rsid w:val="0049525B"/>
     <w:rsid w:val="00687E69"/>
     <w:rsid w:val="008D2CA4"/>
+    <w:rsid w:val="00981191"/>
     <w:rsid w:val="00A5595F"/>
     <w:rsid w:val="00B010D4"/>
     <w:rsid w:val="00CB266F"/>
@@ -5052,16 +5137,16 @@
 </file>
 
 <file path=customXml/item2.xml><?xml version="1.0" encoding="utf-8"?>
+<p:properties xmlns:p="http://schemas.microsoft.com/office/2006/metadata/properties" xmlns:xsi="http://www.w3.org/2001/XMLSchema-instance" xmlns:pc="http://schemas.microsoft.com/office/infopath/2007/PartnerControls"/>
+</file>
+
+<file path=customXml/item3.xml><?xml version="1.0" encoding="utf-8"?>
 <?mso-contentType ?>
 <FormTemplates xmlns="http://schemas.microsoft.com/sharepoint/v3/contenttype/forms">
   <Display>DocumentLibraryForm</Display>
   <Edit>AssetEditForm</Edit>
   <New>DocumentLibraryForm</New>
 </FormTemplates>
-</file>
-
-<file path=customXml/item3.xml><?xml version="1.0" encoding="utf-8"?>
-<p:properties xmlns:p="http://schemas.microsoft.com/office/2006/metadata/properties" xmlns:xsi="http://www.w3.org/2001/XMLSchema-instance" xmlns:pc="http://schemas.microsoft.com/office/infopath/2007/PartnerControls"/>
 </file>
 
 <file path=customXml/item4.xml><?xml version="1.0" encoding="utf-8"?>
@@ -5081,18 +5166,18 @@
 </file>
 
 <file path=customXml/itemProps2.xml><?xml version="1.0" encoding="utf-8"?>
-<ds:datastoreItem xmlns:ds="http://schemas.openxmlformats.org/officeDocument/2006/customXml" ds:itemID="{DF8A6096-AC3C-41A5-9CB9-998E1823050B}">
+<ds:datastoreItem xmlns:ds="http://schemas.openxmlformats.org/officeDocument/2006/customXml" ds:itemID="{6BD01D80-C71E-4C35-9EC9-AB4B2A68E7C1}">
   <ds:schemaRefs>
-    <ds:schemaRef ds:uri="http://schemas.microsoft.com/sharepoint/v3/contenttype/forms"/>
+    <ds:schemaRef ds:uri="http://schemas.microsoft.com/office/2006/metadata/properties"/>
+    <ds:schemaRef ds:uri="http://schemas.microsoft.com/office/infopath/2007/PartnerControls"/>
   </ds:schemaRefs>
 </ds:datastoreItem>
 </file>
 
 <file path=customXml/itemProps3.xml><?xml version="1.0" encoding="utf-8"?>
-<ds:datastoreItem xmlns:ds="http://schemas.openxmlformats.org/officeDocument/2006/customXml" ds:itemID="{6BD01D80-C71E-4C35-9EC9-AB4B2A68E7C1}">
+<ds:datastoreItem xmlns:ds="http://schemas.openxmlformats.org/officeDocument/2006/customXml" ds:itemID="{DF8A6096-AC3C-41A5-9CB9-998E1823050B}">
   <ds:schemaRefs>
-    <ds:schemaRef ds:uri="http://schemas.microsoft.com/office/2006/metadata/properties"/>
-    <ds:schemaRef ds:uri="http://schemas.microsoft.com/office/infopath/2007/PartnerControls"/>
+    <ds:schemaRef ds:uri="http://schemas.microsoft.com/sharepoint/v3/contenttype/forms"/>
   </ds:schemaRefs>
 </ds:datastoreItem>
 </file>
@@ -5107,7 +5192,7 @@
 </file>
 
 <file path=customXml/itemProps5.xml><?xml version="1.0" encoding="utf-8"?>
-<ds:datastoreItem xmlns:ds="http://schemas.openxmlformats.org/officeDocument/2006/customXml" ds:itemID="{2D7B702C-452A-414A-B051-9A89B71B5C0D}">
+<ds:datastoreItem xmlns:ds="http://schemas.openxmlformats.org/officeDocument/2006/customXml" ds:itemID="{359C7E58-DE9E-486A-97A6-34B88E2237B4}">
   <ds:schemaRefs>
     <ds:schemaRef ds:uri="http://schemas.openxmlformats.org/officeDocument/2006/bibliography"/>
   </ds:schemaRefs>

</xml_diff>

<commit_message>
Commit 7 – Finished scoring system
Scoring algorithm complete
</commit_message>
<xml_diff>
--- a/Documentation/ExternalDocument-Assignement03-KhandkerHussain.docx
+++ b/Documentation/ExternalDocument-Assignement03-KhandkerHussain.docx
@@ -1449,7 +1449,137 @@
           <w:sz w:val="24"/>
           <w:szCs w:val="24"/>
         </w:rPr>
-        <w:t xml:space="preserve">Commit 6 - </w:t>
+        <w:t xml:space="preserve">Commit 6 </w:t>
+      </w:r>
+      <w:r>
+        <w:rPr>
+          <w:b/>
+          <w:sz w:val="24"/>
+          <w:szCs w:val="24"/>
+        </w:rPr>
+        <w:t>- Added item (potion)</w:t>
+      </w:r>
+    </w:p>
+    <w:p>
+      <w:pPr>
+        <w:pStyle w:val="ListParagraph"/>
+        <w:tabs>
+          <w:tab w:val="left" w:pos="916"/>
+          <w:tab w:val="left" w:pos="1832"/>
+          <w:tab w:val="left" w:pos="2748"/>
+          <w:tab w:val="left" w:pos="3664"/>
+          <w:tab w:val="left" w:pos="4580"/>
+          <w:tab w:val="left" w:pos="5496"/>
+          <w:tab w:val="left" w:pos="6412"/>
+          <w:tab w:val="left" w:pos="7328"/>
+          <w:tab w:val="left" w:pos="8244"/>
+          <w:tab w:val="left" w:pos="9160"/>
+          <w:tab w:val="left" w:pos="10076"/>
+          <w:tab w:val="left" w:pos="10992"/>
+          <w:tab w:val="left" w:pos="11908"/>
+          <w:tab w:val="left" w:pos="12824"/>
+          <w:tab w:val="left" w:pos="13740"/>
+          <w:tab w:val="left" w:pos="14656"/>
+        </w:tabs>
+        <w:spacing w:before="150" w:after="150" w:line="240" w:lineRule="auto"/>
+        <w:rPr>
+          <w:sz w:val="24"/>
+          <w:szCs w:val="24"/>
+        </w:rPr>
+      </w:pPr>
+      <w:r>
+        <w:rPr>
+          <w:sz w:val="24"/>
+          <w:szCs w:val="24"/>
+        </w:rPr>
+        <w:t xml:space="preserve">Added the following: </w:t>
+      </w:r>
+      <w:r>
+        <w:rPr>
+          <w:sz w:val="24"/>
+          <w:szCs w:val="24"/>
+        </w:rPr>
+        <w:t>* Potion prefab</w:t>
+      </w:r>
+      <w:r>
+        <w:rPr>
+          <w:sz w:val="24"/>
+          <w:szCs w:val="24"/>
+        </w:rPr>
+        <w:t xml:space="preserve"> </w:t>
+      </w:r>
+      <w:r>
+        <w:rPr>
+          <w:sz w:val="24"/>
+          <w:szCs w:val="24"/>
+        </w:rPr>
+        <w:t>* PlayerScore script</w:t>
+      </w:r>
+    </w:p>
+    <w:p>
+      <w:pPr>
+        <w:pStyle w:val="ListParagraph"/>
+        <w:numPr>
+          <w:ilvl w:val="0"/>
+          <w:numId w:val="2"/>
+        </w:numPr>
+        <w:tabs>
+          <w:tab w:val="left" w:pos="916"/>
+          <w:tab w:val="left" w:pos="1832"/>
+          <w:tab w:val="left" w:pos="2748"/>
+          <w:tab w:val="left" w:pos="3664"/>
+          <w:tab w:val="left" w:pos="4580"/>
+          <w:tab w:val="left" w:pos="5496"/>
+          <w:tab w:val="left" w:pos="6412"/>
+          <w:tab w:val="left" w:pos="7328"/>
+          <w:tab w:val="left" w:pos="8244"/>
+          <w:tab w:val="left" w:pos="9160"/>
+          <w:tab w:val="left" w:pos="10076"/>
+          <w:tab w:val="left" w:pos="10992"/>
+          <w:tab w:val="left" w:pos="11908"/>
+          <w:tab w:val="left" w:pos="12824"/>
+          <w:tab w:val="left" w:pos="13740"/>
+          <w:tab w:val="left" w:pos="14656"/>
+        </w:tabs>
+        <w:spacing w:before="150" w:after="150" w:line="240" w:lineRule="auto"/>
+        <w:rPr>
+          <w:rFonts w:eastAsia="Times New Roman" w:cs="Consolas"/>
+          <w:sz w:val="24"/>
+          <w:szCs w:val="20"/>
+          <w:lang w:val="en-US" w:eastAsia="en-US"/>
+        </w:rPr>
+      </w:pPr>
+      <w:r>
+        <w:rPr>
+          <w:b/>
+          <w:sz w:val="24"/>
+          <w:szCs w:val="24"/>
+        </w:rPr>
+        <w:t xml:space="preserve">Commit 7 </w:t>
+      </w:r>
+      <w:r>
+        <w:rPr>
+          <w:b/>
+          <w:sz w:val="24"/>
+          <w:szCs w:val="24"/>
+        </w:rPr>
+        <w:t>–</w:t>
+      </w:r>
+      <w:r>
+        <w:rPr>
+          <w:b/>
+          <w:sz w:val="24"/>
+          <w:szCs w:val="24"/>
+        </w:rPr>
+        <w:t xml:space="preserve"> </w:t>
+      </w:r>
+      <w:r>
+        <w:rPr>
+          <w:b/>
+          <w:sz w:val="24"/>
+          <w:szCs w:val="24"/>
+        </w:rPr>
+        <w:t>Finished scoring system</w:t>
       </w:r>
       <w:bookmarkStart w:id="0" w:name="_GoBack"/>
       <w:bookmarkEnd w:id="0"/>
@@ -4257,6 +4387,7 @@
     <w:rsid w:val="00687E69"/>
     <w:rsid w:val="008D2CA4"/>
     <w:rsid w:val="00981191"/>
+    <w:rsid w:val="009F3D77"/>
     <w:rsid w:val="00A5595F"/>
     <w:rsid w:val="00B010D4"/>
     <w:rsid w:val="00CB266F"/>
@@ -5137,16 +5268,16 @@
 </file>
 
 <file path=customXml/item2.xml><?xml version="1.0" encoding="utf-8"?>
-<p:properties xmlns:p="http://schemas.microsoft.com/office/2006/metadata/properties" xmlns:xsi="http://www.w3.org/2001/XMLSchema-instance" xmlns:pc="http://schemas.microsoft.com/office/infopath/2007/PartnerControls"/>
-</file>
-
-<file path=customXml/item3.xml><?xml version="1.0" encoding="utf-8"?>
 <?mso-contentType ?>
 <FormTemplates xmlns="http://schemas.microsoft.com/sharepoint/v3/contenttype/forms">
   <Display>DocumentLibraryForm</Display>
   <Edit>AssetEditForm</Edit>
   <New>DocumentLibraryForm</New>
 </FormTemplates>
+</file>
+
+<file path=customXml/item3.xml><?xml version="1.0" encoding="utf-8"?>
+<p:properties xmlns:p="http://schemas.microsoft.com/office/2006/metadata/properties" xmlns:xsi="http://www.w3.org/2001/XMLSchema-instance" xmlns:pc="http://schemas.microsoft.com/office/infopath/2007/PartnerControls"/>
 </file>
 
 <file path=customXml/item4.xml><?xml version="1.0" encoding="utf-8"?>
@@ -5166,18 +5297,18 @@
 </file>
 
 <file path=customXml/itemProps2.xml><?xml version="1.0" encoding="utf-8"?>
-<ds:datastoreItem xmlns:ds="http://schemas.openxmlformats.org/officeDocument/2006/customXml" ds:itemID="{6BD01D80-C71E-4C35-9EC9-AB4B2A68E7C1}">
+<ds:datastoreItem xmlns:ds="http://schemas.openxmlformats.org/officeDocument/2006/customXml" ds:itemID="{DF8A6096-AC3C-41A5-9CB9-998E1823050B}">
   <ds:schemaRefs>
-    <ds:schemaRef ds:uri="http://schemas.microsoft.com/office/2006/metadata/properties"/>
-    <ds:schemaRef ds:uri="http://schemas.microsoft.com/office/infopath/2007/PartnerControls"/>
+    <ds:schemaRef ds:uri="http://schemas.microsoft.com/sharepoint/v3/contenttype/forms"/>
   </ds:schemaRefs>
 </ds:datastoreItem>
 </file>
 
 <file path=customXml/itemProps3.xml><?xml version="1.0" encoding="utf-8"?>
-<ds:datastoreItem xmlns:ds="http://schemas.openxmlformats.org/officeDocument/2006/customXml" ds:itemID="{DF8A6096-AC3C-41A5-9CB9-998E1823050B}">
+<ds:datastoreItem xmlns:ds="http://schemas.openxmlformats.org/officeDocument/2006/customXml" ds:itemID="{6BD01D80-C71E-4C35-9EC9-AB4B2A68E7C1}">
   <ds:schemaRefs>
-    <ds:schemaRef ds:uri="http://schemas.microsoft.com/sharepoint/v3/contenttype/forms"/>
+    <ds:schemaRef ds:uri="http://schemas.microsoft.com/office/2006/metadata/properties"/>
+    <ds:schemaRef ds:uri="http://schemas.microsoft.com/office/infopath/2007/PartnerControls"/>
   </ds:schemaRefs>
 </ds:datastoreItem>
 </file>
@@ -5192,7 +5323,7 @@
 </file>
 
 <file path=customXml/itemProps5.xml><?xml version="1.0" encoding="utf-8"?>
-<ds:datastoreItem xmlns:ds="http://schemas.openxmlformats.org/officeDocument/2006/customXml" ds:itemID="{359C7E58-DE9E-486A-97A6-34B88E2237B4}">
+<ds:datastoreItem xmlns:ds="http://schemas.openxmlformats.org/officeDocument/2006/customXml" ds:itemID="{C87F546A-CE51-4A82-807F-D3B09DFAFD4A}">
   <ds:schemaRefs>
     <ds:schemaRef ds:uri="http://schemas.openxmlformats.org/officeDocument/2006/bibliography"/>
   </ds:schemaRefs>

</xml_diff>